<commit_message>
Bibliography changed to use Zotero.
</commit_message>
<xml_diff>
--- a/Dissertação v4 (Estrutura).docx
+++ b/Dissertação v4 (Estrutura).docx
@@ -4153,14 +4153,7 @@
         </w:rPr>
         <w:fldChar w:fldCharType="end"/>
       </w:r>
-      <w:r>
-        <w:rPr>
-          <w:lang w:val="en-GB"/>
-        </w:rPr>
-        <w:br w:type="page"/>
-      </w:r>
     </w:p>
-    <w:p/>
     <w:sectPr>
       <w:pgSz w:w="11906" w:h="16838"/>
       <w:pgMar w:top="1417" w:right="1701" w:bottom="1417" w:left="1701" w:header="708" w:footer="708" w:gutter="0"/>
@@ -4173,7 +4166,7 @@
 
 <file path=word/endnotes.xml><?xml version="1.0" encoding="utf-8"?>
 <w:endnotes xmlns:ve="http://schemas.openxmlformats.org/markup-compatibility/2006" xmlns:o="urn:schemas-microsoft-com:office:office" xmlns:r="http://schemas.openxmlformats.org/officeDocument/2006/relationships" xmlns:m="http://schemas.openxmlformats.org/officeDocument/2006/math" xmlns:v="urn:schemas-microsoft-com:vml" xmlns:wp="http://schemas.openxmlformats.org/drawingml/2006/wordprocessingDrawing" xmlns:w10="urn:schemas-microsoft-com:office:word" xmlns:w="http://schemas.openxmlformats.org/wordprocessingml/2006/main" xmlns:wne="http://schemas.microsoft.com/office/word/2006/wordml">
-  <w:endnote w:type="separator" w:id="0">
+  <w:endnote w:type="separator" w:id="-1">
     <w:p>
       <w:pPr>
         <w:spacing w:line="240" w:lineRule="auto"/>
@@ -4183,7 +4176,7 @@
       </w:r>
     </w:p>
   </w:endnote>
-  <w:endnote w:type="continuationSeparator" w:id="1">
+  <w:endnote w:type="continuationSeparator" w:id="0">
     <w:p>
       <w:pPr>
         <w:spacing w:line="240" w:lineRule="auto"/>
@@ -4198,7 +4191,7 @@
 
 <file path=word/footnotes.xml><?xml version="1.0" encoding="utf-8"?>
 <w:footnotes xmlns:ve="http://schemas.openxmlformats.org/markup-compatibility/2006" xmlns:o="urn:schemas-microsoft-com:office:office" xmlns:r="http://schemas.openxmlformats.org/officeDocument/2006/relationships" xmlns:m="http://schemas.openxmlformats.org/officeDocument/2006/math" xmlns:v="urn:schemas-microsoft-com:vml" xmlns:wp="http://schemas.openxmlformats.org/drawingml/2006/wordprocessingDrawing" xmlns:w10="urn:schemas-microsoft-com:office:word" xmlns:w="http://schemas.openxmlformats.org/wordprocessingml/2006/main" xmlns:wne="http://schemas.microsoft.com/office/word/2006/wordml">
-  <w:footnote w:type="separator" w:id="0">
+  <w:footnote w:type="separator" w:id="-1">
     <w:p>
       <w:pPr>
         <w:spacing w:line="240" w:lineRule="auto"/>
@@ -4208,7 +4201,7 @@
       </w:r>
     </w:p>
   </w:footnote>
-  <w:footnote w:type="continuationSeparator" w:id="1">
+  <w:footnote w:type="continuationSeparator" w:id="0">
     <w:p>
       <w:pPr>
         <w:spacing w:line="240" w:lineRule="auto"/>
@@ -5783,7 +5776,7 @@
 </file>
 
 <file path=customXml/itemProps1.xml><?xml version="1.0" encoding="utf-8"?>
-<ds:datastoreItem xmlns:ds="http://schemas.openxmlformats.org/officeDocument/2006/customXml" ds:itemID="{30B3BAB8-D30D-46BA-8082-1A823199EF74}">
+<ds:datastoreItem xmlns:ds="http://schemas.openxmlformats.org/officeDocument/2006/customXml" ds:itemID="{A888CCB4-59D7-4D4E-A692-82AC6A1DAC95}">
   <ds:schemaRefs>
     <ds:schemaRef ds:uri="http://schemas.openxmlformats.org/officeDocument/2006/bibliography"/>
   </ds:schemaRefs>

</xml_diff>